<commit_message>
Lab2 Objective 2 added
</commit_message>
<xml_diff>
--- a/Lab2 Steps.docx
+++ b/Lab2 Steps.docx
@@ -20,20 +20,6 @@
       <w:pPr>
         <w:rPr>
           <w:b w:val="1"/>
-        </w:rPr>
-      </w:pPr>
-      <w:r>
-        <w:rPr>
-          <w:b w:val="1"/>
-          <w:rtl w:val="0"/>
-        </w:rPr>
-        <w:t xml:space="preserve">Objective 2:</w:t>
-      </w:r>
-    </w:p>
-    <w:p>
-      <w:pPr>
-        <w:rPr>
-          <w:b w:val="1"/>
           <w:color w:val="0000ff"/>
           <w:u w:val="single"/>
         </w:rPr>
@@ -43,7 +29,8 @@
           <w:b w:val="1"/>
           <w:rtl w:val="0"/>
         </w:rPr>
-        <w:tab/>
+        <w:t xml:space="preserve">Objective 2:</w:t>
+        <w:br w:type="textWrapping"/>
         <w:br w:type="textWrapping"/>
         <w:tab/>
       </w:r>
@@ -54,21 +41,7 @@
           <w:u w:val="single"/>
           <w:rtl w:val="0"/>
         </w:rPr>
-        <w:t xml:space="preserve">Algorithm - </w:t>
-      </w:r>
-    </w:p>
-    <w:p>
-      <w:pPr>
-        <w:rPr>
-          <w:b w:val="1"/>
-          <w:color w:val="0000ff"/>
-          <w:u w:val="single"/>
-        </w:rPr>
-      </w:pPr>
-      <w:r>
-        <w:rPr>
-          <w:rtl w:val="0"/>
-        </w:rPr>
+        <w:t xml:space="preserve">Associate Floating IP:</w:t>
       </w:r>
     </w:p>
     <w:p>
@@ -78,116 +51,18 @@
           <w:numId w:val="1"/>
         </w:numPr>
         <w:ind w:left="1440" w:hanging="360"/>
-        <w:rPr>
-          <w:b w:val="1"/>
-          <w:color w:val="134f5c"/>
-          <w:u w:val="none"/>
-        </w:rPr>
-      </w:pPr>
-      <w:r>
-        <w:rPr>
-          <w:b w:val="1"/>
-          <w:color w:val="134f5c"/>
-          <w:rtl w:val="0"/>
-        </w:rPr>
-        <w:t xml:space="preserve">Associate Floating IP to the VM to be monitored.</w:t>
-      </w:r>
-    </w:p>
-    <w:p>
-      <w:pPr>
-        <w:numPr>
-          <w:ilvl w:val="0"/>
-          <w:numId w:val="1"/>
-        </w:numPr>
-        <w:ind w:left="1440" w:hanging="360"/>
-        <w:rPr>
-          <w:b w:val="1"/>
-          <w:color w:val="134f5c"/>
-          <w:u w:val="none"/>
-        </w:rPr>
-      </w:pPr>
-      <w:r>
-        <w:rPr>
-          <w:b w:val="1"/>
-          <w:color w:val="134f5c"/>
-          <w:rtl w:val="0"/>
-        </w:rPr>
-        <w:t xml:space="preserve">Go to the jump host via netmiko and then ssh further into Virtual Machine.</w:t>
-      </w:r>
-    </w:p>
-    <w:p>
-      <w:pPr>
-        <w:numPr>
-          <w:ilvl w:val="0"/>
-          <w:numId w:val="1"/>
-        </w:numPr>
-        <w:ind w:left="1440" w:hanging="360"/>
-        <w:rPr>
-          <w:b w:val="1"/>
-          <w:color w:val="134f5c"/>
-          <w:u w:val="none"/>
-        </w:rPr>
-      </w:pPr>
-      <w:r>
-        <w:rPr>
-          <w:b w:val="1"/>
-          <w:color w:val="134f5c"/>
-          <w:rtl w:val="0"/>
-        </w:rPr>
-        <w:t xml:space="preserve">Run top command and extract the CPU idle percentage.</w:t>
-      </w:r>
-    </w:p>
-    <w:p>
-      <w:pPr>
-        <w:numPr>
-          <w:ilvl w:val="0"/>
-          <w:numId w:val="1"/>
-        </w:numPr>
-        <w:ind w:left="1440" w:hanging="360"/>
-        <w:rPr>
-          <w:b w:val="1"/>
-          <w:color w:val="134f5c"/>
-          <w:u w:val="none"/>
-        </w:rPr>
-      </w:pPr>
-      <w:r>
-        <w:rPr>
-          <w:b w:val="1"/>
-          <w:color w:val="134f5c"/>
-          <w:rtl w:val="0"/>
-        </w:rPr>
-        <w:t xml:space="preserve">Extract the details like flavor, image and network details from the VM to be monitored.</w:t>
-      </w:r>
-    </w:p>
-    <w:p>
-      <w:pPr>
-        <w:numPr>
-          <w:ilvl w:val="0"/>
-          <w:numId w:val="1"/>
-        </w:numPr>
-        <w:ind w:left="1440" w:hanging="360"/>
-        <w:rPr>
-          <w:b w:val="1"/>
-          <w:color w:val="134f5c"/>
-          <w:u w:val="none"/>
-        </w:rPr>
-      </w:pPr>
-      <w:r>
-        <w:rPr>
-          <w:b w:val="1"/>
-          <w:color w:val="134f5c"/>
-          <w:rtl w:val="0"/>
-        </w:rPr>
-        <w:t xml:space="preserve">Use novaClient Python API to spin new instances with similar configurations.</w:t>
-      </w:r>
-      <w:r>
-        <w:rPr>
-          <w:rtl w:val="0"/>
-        </w:rPr>
-      </w:r>
-    </w:p>
-    <w:p>
-      <w:pPr>
+        <w:rPr/>
+      </w:pPr>
+      <w:r>
+        <w:rPr>
+          <w:rtl w:val="0"/>
+        </w:rPr>
+        <w:t xml:space="preserve">Select Associate Floating IP</w:t>
+      </w:r>
+    </w:p>
+    <w:p>
+      <w:pPr>
+        <w:ind w:left="1440" w:firstLine="0"/>
         <w:rPr>
           <w:b w:val="1"/>
         </w:rPr>
@@ -201,15 +76,13 @@
       </w:r>
       <w:r>
         <w:rPr>
-          <w:rFonts w:ascii="Calibri" w:cs="Calibri" w:eastAsia="Calibri" w:hAnsi="Calibri"/>
-          <w:sz w:val="24"/>
-          <w:szCs w:val="24"/>
+          <w:b w:val="1"/>
         </w:rPr>
         <w:drawing>
           <wp:inline distB="114300" distT="114300" distL="114300" distR="114300">
-            <wp:extent cx="5943600" cy="3848100"/>
+            <wp:extent cx="5943600" cy="1879600"/>
             <wp:effectExtent b="0" l="0" r="0" t="0"/>
-            <wp:docPr id="1" name="image1.png"/>
+            <wp:docPr id="3" name="image1.png"/>
             <a:graphic>
               <a:graphicData uri="http://schemas.openxmlformats.org/drawingml/2006/picture">
                 <pic:pic>
@@ -219,6 +92,392 @@
                   </pic:nvPicPr>
                   <pic:blipFill>
                     <a:blip r:embed="rId6"/>
+                    <a:srcRect b="0" l="0" r="0" t="0"/>
+                    <a:stretch>
+                      <a:fillRect/>
+                    </a:stretch>
+                  </pic:blipFill>
+                  <pic:spPr>
+                    <a:xfrm>
+                      <a:off x="0" y="0"/>
+                      <a:ext cx="5943600" cy="1879600"/>
+                    </a:xfrm>
+                    <a:prstGeom prst="rect"/>
+                    <a:ln/>
+                  </pic:spPr>
+                </pic:pic>
+              </a:graphicData>
+            </a:graphic>
+          </wp:inline>
+        </w:drawing>
+      </w:r>
+      <w:r>
+        <w:rPr>
+          <w:rtl w:val="0"/>
+        </w:rPr>
+      </w:r>
+    </w:p>
+    <w:p>
+      <w:pPr>
+        <w:numPr>
+          <w:ilvl w:val="0"/>
+          <w:numId w:val="1"/>
+        </w:numPr>
+        <w:ind w:left="1440" w:hanging="360"/>
+        <w:rPr>
+          <w:b w:val="1"/>
+          <w:u w:val="none"/>
+        </w:rPr>
+      </w:pPr>
+      <w:r>
+        <w:rPr>
+          <w:b w:val="1"/>
+          <w:rtl w:val="0"/>
+        </w:rPr>
+        <w:t xml:space="preserve">Allocate new Floating IP: </w:t>
+      </w:r>
+      <w:r>
+        <w:rPr>
+          <w:b w:val="1"/>
+          <w:i w:val="1"/>
+          <w:color w:val="134f5c"/>
+          <w:rtl w:val="0"/>
+        </w:rPr>
+        <w:t xml:space="preserve">Click on Allocate IP</w:t>
+      </w:r>
+      <w:r>
+        <w:rPr>
+          <w:b w:val="1"/>
+          <w:rtl w:val="0"/>
+        </w:rPr>
+        <w:br w:type="textWrapping"/>
+      </w:r>
+      <w:r>
+        <w:rPr>
+          <w:b w:val="1"/>
+        </w:rPr>
+        <w:drawing>
+          <wp:inline distB="114300" distT="114300" distL="114300" distR="114300">
+            <wp:extent cx="3805238" cy="2074957"/>
+            <wp:effectExtent b="0" l="0" r="0" t="0"/>
+            <wp:docPr id="1" name="image3.png"/>
+            <a:graphic>
+              <a:graphicData uri="http://schemas.openxmlformats.org/drawingml/2006/picture">
+                <pic:pic>
+                  <pic:nvPicPr>
+                    <pic:cNvPr id="0" name="image3.png"/>
+                    <pic:cNvPicPr preferRelativeResize="0"/>
+                  </pic:nvPicPr>
+                  <pic:blipFill>
+                    <a:blip r:embed="rId7"/>
+                    <a:srcRect b="0" l="0" r="0" t="0"/>
+                    <a:stretch>
+                      <a:fillRect/>
+                    </a:stretch>
+                  </pic:blipFill>
+                  <pic:spPr>
+                    <a:xfrm>
+                      <a:off x="0" y="0"/>
+                      <a:ext cx="3805238" cy="2074957"/>
+                    </a:xfrm>
+                    <a:prstGeom prst="rect"/>
+                    <a:ln/>
+                  </pic:spPr>
+                </pic:pic>
+              </a:graphicData>
+            </a:graphic>
+          </wp:inline>
+        </w:drawing>
+      </w:r>
+      <w:r>
+        <w:rPr>
+          <w:rtl w:val="0"/>
+        </w:rPr>
+      </w:r>
+    </w:p>
+    <w:p>
+      <w:pPr>
+        <w:numPr>
+          <w:ilvl w:val="0"/>
+          <w:numId w:val="1"/>
+        </w:numPr>
+        <w:ind w:left="1440" w:hanging="360"/>
+        <w:rPr>
+          <w:b w:val="1"/>
+          <w:u w:val="none"/>
+        </w:rPr>
+      </w:pPr>
+      <w:r>
+        <w:rPr>
+          <w:rtl w:val="0"/>
+        </w:rPr>
+        <w:t xml:space="preserve">Click on Associate </w:t>
+      </w:r>
+      <w:r>
+        <w:rPr>
+          <w:b w:val="1"/>
+          <w:rtl w:val="0"/>
+        </w:rPr>
+        <w:br w:type="textWrapping"/>
+      </w:r>
+      <w:r>
+        <w:rPr>
+          <w:b w:val="1"/>
+        </w:rPr>
+        <w:drawing>
+          <wp:inline distB="114300" distT="114300" distL="114300" distR="114300">
+            <wp:extent cx="5450776" cy="2201275"/>
+            <wp:effectExtent b="0" l="0" r="0" t="0"/>
+            <wp:docPr id="2" name="image2.png"/>
+            <a:graphic>
+              <a:graphicData uri="http://schemas.openxmlformats.org/drawingml/2006/picture">
+                <pic:pic>
+                  <pic:nvPicPr>
+                    <pic:cNvPr id="0" name="image2.png"/>
+                    <pic:cNvPicPr preferRelativeResize="0"/>
+                  </pic:nvPicPr>
+                  <pic:blipFill>
+                    <a:blip r:embed="rId8"/>
+                    <a:srcRect b="0" l="0" r="0" t="0"/>
+                    <a:stretch>
+                      <a:fillRect/>
+                    </a:stretch>
+                  </pic:blipFill>
+                  <pic:spPr>
+                    <a:xfrm>
+                      <a:off x="0" y="0"/>
+                      <a:ext cx="5450776" cy="2201275"/>
+                    </a:xfrm>
+                    <a:prstGeom prst="rect"/>
+                    <a:ln/>
+                  </pic:spPr>
+                </pic:pic>
+              </a:graphicData>
+            </a:graphic>
+          </wp:inline>
+        </w:drawing>
+      </w:r>
+      <w:r>
+        <w:rPr>
+          <w:rtl w:val="0"/>
+        </w:rPr>
+      </w:r>
+    </w:p>
+    <w:p>
+      <w:pPr>
+        <w:ind w:left="1440" w:firstLine="0"/>
+        <w:rPr>
+          <w:b w:val="1"/>
+        </w:rPr>
+      </w:pPr>
+      <w:r>
+        <w:rPr>
+          <w:rtl w:val="0"/>
+        </w:rPr>
+      </w:r>
+    </w:p>
+    <w:p>
+      <w:pPr>
+        <w:ind w:left="0" w:firstLine="0"/>
+        <w:rPr>
+          <w:b w:val="1"/>
+        </w:rPr>
+      </w:pPr>
+      <w:r>
+        <w:rPr>
+          <w:rtl w:val="0"/>
+        </w:rPr>
+      </w:r>
+    </w:p>
+    <w:p>
+      <w:pPr>
+        <w:rPr>
+          <w:b w:val="1"/>
+          <w:color w:val="0000ff"/>
+          <w:u w:val="single"/>
+        </w:rPr>
+      </w:pPr>
+      <w:r>
+        <w:rPr>
+          <w:b w:val="1"/>
+          <w:rtl w:val="0"/>
+        </w:rPr>
+        <w:tab/>
+        <w:br w:type="textWrapping"/>
+        <w:tab/>
+      </w:r>
+      <w:r>
+        <w:rPr>
+          <w:b w:val="1"/>
+          <w:color w:val="0000ff"/>
+          <w:u w:val="single"/>
+          <w:rtl w:val="0"/>
+        </w:rPr>
+        <w:t xml:space="preserve">Algorithm - </w:t>
+      </w:r>
+    </w:p>
+    <w:p>
+      <w:pPr>
+        <w:rPr>
+          <w:b w:val="1"/>
+          <w:color w:val="0000ff"/>
+          <w:u w:val="single"/>
+        </w:rPr>
+      </w:pPr>
+      <w:r>
+        <w:rPr>
+          <w:rtl w:val="0"/>
+        </w:rPr>
+      </w:r>
+    </w:p>
+    <w:p>
+      <w:pPr>
+        <w:numPr>
+          <w:ilvl w:val="0"/>
+          <w:numId w:val="2"/>
+        </w:numPr>
+        <w:ind w:left="1440" w:hanging="360"/>
+        <w:rPr>
+          <w:b w:val="1"/>
+          <w:color w:val="134f5c"/>
+          <w:u w:val="none"/>
+        </w:rPr>
+      </w:pPr>
+      <w:r>
+        <w:rPr>
+          <w:b w:val="1"/>
+          <w:color w:val="134f5c"/>
+          <w:rtl w:val="0"/>
+        </w:rPr>
+        <w:t xml:space="preserve">Associate Floating IP to the VM to be monitored.</w:t>
+      </w:r>
+    </w:p>
+    <w:p>
+      <w:pPr>
+        <w:numPr>
+          <w:ilvl w:val="0"/>
+          <w:numId w:val="2"/>
+        </w:numPr>
+        <w:ind w:left="1440" w:hanging="360"/>
+        <w:rPr>
+          <w:b w:val="1"/>
+          <w:color w:val="134f5c"/>
+          <w:u w:val="none"/>
+        </w:rPr>
+      </w:pPr>
+      <w:r>
+        <w:rPr>
+          <w:b w:val="1"/>
+          <w:color w:val="134f5c"/>
+          <w:rtl w:val="0"/>
+        </w:rPr>
+        <w:t xml:space="preserve">Go to the jump host via netmiko and then ssh further into Virtual Machine.</w:t>
+      </w:r>
+    </w:p>
+    <w:p>
+      <w:pPr>
+        <w:numPr>
+          <w:ilvl w:val="0"/>
+          <w:numId w:val="2"/>
+        </w:numPr>
+        <w:ind w:left="1440" w:hanging="360"/>
+        <w:rPr>
+          <w:b w:val="1"/>
+          <w:color w:val="134f5c"/>
+          <w:u w:val="none"/>
+        </w:rPr>
+      </w:pPr>
+      <w:r>
+        <w:rPr>
+          <w:b w:val="1"/>
+          <w:color w:val="134f5c"/>
+          <w:rtl w:val="0"/>
+        </w:rPr>
+        <w:t xml:space="preserve">Run top command and extract the CPU idle percentage via regex.</w:t>
+      </w:r>
+    </w:p>
+    <w:p>
+      <w:pPr>
+        <w:numPr>
+          <w:ilvl w:val="0"/>
+          <w:numId w:val="2"/>
+        </w:numPr>
+        <w:ind w:left="1440" w:hanging="360"/>
+        <w:rPr>
+          <w:b w:val="1"/>
+          <w:color w:val="134f5c"/>
+          <w:u w:val="none"/>
+        </w:rPr>
+      </w:pPr>
+      <w:r>
+        <w:rPr>
+          <w:b w:val="1"/>
+          <w:color w:val="134f5c"/>
+          <w:rtl w:val="0"/>
+        </w:rPr>
+        <w:t xml:space="preserve">Extract the details like flavor, image and network details from the VM to be monitored.</w:t>
+      </w:r>
+    </w:p>
+    <w:p>
+      <w:pPr>
+        <w:numPr>
+          <w:ilvl w:val="0"/>
+          <w:numId w:val="2"/>
+        </w:numPr>
+        <w:ind w:left="1440" w:hanging="360"/>
+        <w:rPr>
+          <w:b w:val="1"/>
+          <w:color w:val="134f5c"/>
+          <w:u w:val="none"/>
+        </w:rPr>
+      </w:pPr>
+      <w:r>
+        <w:rPr>
+          <w:b w:val="1"/>
+          <w:color w:val="134f5c"/>
+          <w:rtl w:val="0"/>
+        </w:rPr>
+        <w:t xml:space="preserve">Use novaClient Python API to spin new instances with similar configurations.</w:t>
+      </w:r>
+      <w:r>
+        <w:rPr>
+          <w:rtl w:val="0"/>
+        </w:rPr>
+      </w:r>
+    </w:p>
+    <w:p>
+      <w:pPr>
+        <w:rPr>
+          <w:b w:val="1"/>
+        </w:rPr>
+      </w:pPr>
+      <w:r>
+        <w:rPr>
+          <w:b w:val="1"/>
+          <w:rtl w:val="0"/>
+        </w:rPr>
+        <w:tab/>
+      </w:r>
+      <w:r>
+        <w:rPr>
+          <w:rFonts w:ascii="Calibri" w:cs="Calibri" w:eastAsia="Calibri" w:hAnsi="Calibri"/>
+          <w:sz w:val="24"/>
+          <w:szCs w:val="24"/>
+        </w:rPr>
+        <w:drawing>
+          <wp:inline distB="114300" distT="114300" distL="114300" distR="114300">
+            <wp:extent cx="5943600" cy="3848100"/>
+            <wp:effectExtent b="0" l="0" r="0" t="0"/>
+            <wp:docPr id="4" name="image4.png"/>
+            <a:graphic>
+              <a:graphicData uri="http://schemas.openxmlformats.org/drawingml/2006/picture">
+                <pic:pic>
+                  <pic:nvPicPr>
+                    <pic:cNvPr id="0" name="image4.png"/>
+                    <pic:cNvPicPr preferRelativeResize="0"/>
+                  </pic:nvPicPr>
+                  <pic:blipFill>
+                    <a:blip r:embed="rId9"/>
                     <a:srcRect b="0" l="0" r="0" t="0"/>
                     <a:stretch>
                       <a:fillRect/>
@@ -393,8 +652,121 @@
       </w:rPr>
     </w:lvl>
   </w:abstractNum>
+  <w:abstractNum w:abstractNumId="2">
+    <w:lvl w:ilvl="0">
+      <w:start w:val="1"/>
+      <w:numFmt w:val="decimal"/>
+      <w:lvlText w:val="%1)"/>
+      <w:lvlJc w:val="left"/>
+      <w:pPr>
+        <w:ind w:left="1440" w:hanging="360"/>
+      </w:pPr>
+      <w:rPr>
+        <w:u w:val="none"/>
+      </w:rPr>
+    </w:lvl>
+    <w:lvl w:ilvl="1">
+      <w:start w:val="1"/>
+      <w:numFmt w:val="lowerLetter"/>
+      <w:lvlText w:val="%2)"/>
+      <w:lvlJc w:val="left"/>
+      <w:pPr>
+        <w:ind w:left="2160" w:hanging="360"/>
+      </w:pPr>
+      <w:rPr>
+        <w:u w:val="none"/>
+      </w:rPr>
+    </w:lvl>
+    <w:lvl w:ilvl="2">
+      <w:start w:val="1"/>
+      <w:numFmt w:val="lowerRoman"/>
+      <w:lvlText w:val="%3)"/>
+      <w:lvlJc w:val="right"/>
+      <w:pPr>
+        <w:ind w:left="2880" w:hanging="360"/>
+      </w:pPr>
+      <w:rPr>
+        <w:u w:val="none"/>
+      </w:rPr>
+    </w:lvl>
+    <w:lvl w:ilvl="3">
+      <w:start w:val="1"/>
+      <w:numFmt w:val="decimal"/>
+      <w:lvlText w:val="(%4)"/>
+      <w:lvlJc w:val="left"/>
+      <w:pPr>
+        <w:ind w:left="3600" w:hanging="360"/>
+      </w:pPr>
+      <w:rPr>
+        <w:u w:val="none"/>
+      </w:rPr>
+    </w:lvl>
+    <w:lvl w:ilvl="4">
+      <w:start w:val="1"/>
+      <w:numFmt w:val="lowerLetter"/>
+      <w:lvlText w:val="(%5)"/>
+      <w:lvlJc w:val="left"/>
+      <w:pPr>
+        <w:ind w:left="4320" w:hanging="360"/>
+      </w:pPr>
+      <w:rPr>
+        <w:u w:val="none"/>
+      </w:rPr>
+    </w:lvl>
+    <w:lvl w:ilvl="5">
+      <w:start w:val="1"/>
+      <w:numFmt w:val="lowerRoman"/>
+      <w:lvlText w:val="(%6)"/>
+      <w:lvlJc w:val="right"/>
+      <w:pPr>
+        <w:ind w:left="5040" w:hanging="360"/>
+      </w:pPr>
+      <w:rPr>
+        <w:u w:val="none"/>
+      </w:rPr>
+    </w:lvl>
+    <w:lvl w:ilvl="6">
+      <w:start w:val="1"/>
+      <w:numFmt w:val="decimal"/>
+      <w:lvlText w:val="%7."/>
+      <w:lvlJc w:val="left"/>
+      <w:pPr>
+        <w:ind w:left="5760" w:hanging="360"/>
+      </w:pPr>
+      <w:rPr>
+        <w:u w:val="none"/>
+      </w:rPr>
+    </w:lvl>
+    <w:lvl w:ilvl="7">
+      <w:start w:val="1"/>
+      <w:numFmt w:val="lowerLetter"/>
+      <w:lvlText w:val="%8."/>
+      <w:lvlJc w:val="left"/>
+      <w:pPr>
+        <w:ind w:left="6480" w:hanging="360"/>
+      </w:pPr>
+      <w:rPr>
+        <w:u w:val="none"/>
+      </w:rPr>
+    </w:lvl>
+    <w:lvl w:ilvl="8">
+      <w:start w:val="1"/>
+      <w:numFmt w:val="lowerRoman"/>
+      <w:lvlText w:val="%9."/>
+      <w:lvlJc w:val="right"/>
+      <w:pPr>
+        <w:ind w:left="7200" w:hanging="360"/>
+      </w:pPr>
+      <w:rPr>
+        <w:u w:val="none"/>
+      </w:rPr>
+    </w:lvl>
+  </w:abstractNum>
   <w:num w:numId="1">
     <w:abstractNumId w:val="1"/>
+  </w:num>
+  <w:num w:numId="2">
+    <w:abstractNumId w:val="2"/>
   </w:num>
 </w:numbering>
 </file>

</xml_diff>